<commit_message>
implementation and test for binary search tree. visualization of binary tree using open gl
</commit_message>
<xml_diff>
--- a/documents/Binary Search Tree.docx
+++ b/documents/Binary Search Tree.docx
@@ -12,15 +12,10 @@
         <w:spacing w:after="120" w:before="240"/>
         <w:contextualSpacing w:val="false"/>
         <w:jc w:val="center"/>
+      </w:pPr>
+      <w:r>
         <w:rPr/>
-      </w:pPr>
-      <w:r>
-        <w:rPr/>
-        <w:t>Binary search Tre</w:t>
-      </w:r>
-      <w:r>
-        <w:rPr/>
-        <w:t>e</w:t>
+        <w:t>Binary search Tree</w:t>
       </w:r>
     </w:p>
     <w:p>
@@ -30,58 +25,38 @@
           <w:ilvl w:val="2"/>
           <w:numId w:val="1"/>
         </w:numPr>
+      </w:pPr>
+      <w:r>
         <w:rPr/>
+        <w:t xml:space="preserve">Binary Search Tree </w:t>
+      </w:r>
+    </w:p>
+    <w:p>
+      <w:pPr>
+        <w:pStyle w:val="style16"/>
       </w:pPr>
       <w:r>
         <w:rPr/>
-        <w:t xml:space="preserve">Binary </w:t>
-      </w:r>
+        <w:tab/>
+        <w:t>Definition:</w:t>
+      </w:r>
+    </w:p>
+    <w:p>
+      <w:pPr>
+        <w:pStyle w:val="style16"/>
+      </w:pPr>
       <w:r>
         <w:rPr/>
-        <w:t>S</w:t>
-      </w:r>
+        <w:tab/>
+        <w:t>1.  An empty tree(a tree that has no nodes) is a Binary Search Tree.</w:t>
+      </w:r>
+    </w:p>
+    <w:p>
+      <w:pPr>
+        <w:pStyle w:val="style16"/>
+      </w:pPr>
       <w:r>
         <w:rPr/>
-        <w:t>earch Tre</w:t>
-      </w:r>
-      <w:r>
-        <w:rPr/>
-        <w:t>e</w:t>
-      </w:r>
-      <w:r>
-        <w:rPr/>
-        <w:t xml:space="preserve"> </w:t>
-      </w:r>
-    </w:p>
-    <w:p>
-      <w:pPr>
-        <w:pStyle w:val="style16"/>
-        <w:rPr/>
-      </w:pPr>
-      <w:r>
-        <w:rPr/>
-        <w:tab/>
-        <w:t>Definition:</w:t>
-      </w:r>
-    </w:p>
-    <w:p>
-      <w:pPr>
-        <w:pStyle w:val="style16"/>
-        <w:rPr/>
-      </w:pPr>
-      <w:r>
-        <w:rPr/>
-        <w:tab/>
-        <w:t>1.  An empty tree(a tree that has no nodes) is a Binary Search Tree.</w:t>
-      </w:r>
-    </w:p>
-    <w:p>
-      <w:pPr>
-        <w:pStyle w:val="style16"/>
-        <w:rPr/>
-      </w:pPr>
-      <w:r>
-        <w:rPr/>
         <w:tab/>
         <w:t>2.  The left(right) sub-tree of a Binary Search Tree is a Binary Search Tree. The root of a Binary Search Tree is not less(greater) than the root of its left(right) sub-tree if its left sub-tree is not empty.</w:t>
       </w:r>
@@ -89,7 +64,6 @@
     <w:p>
       <w:pPr>
         <w:pStyle w:val="style16"/>
-        <w:rPr/>
       </w:pPr>
       <w:r>
         <w:rPr/>
@@ -102,45 +76,19 @@
           <w:ilvl w:val="2"/>
           <w:numId w:val="1"/>
         </w:numPr>
+      </w:pPr>
+      <w:r>
         <w:rPr/>
+        <w:t>Left(Right) Most Child</w:t>
+      </w:r>
+    </w:p>
+    <w:p>
+      <w:pPr>
+        <w:pStyle w:val="style16"/>
       </w:pPr>
       <w:r>
         <w:rPr/>
-        <w:t>Left</w:t>
-      </w:r>
-      <w:r>
-        <w:rPr/>
-        <w:t>(Right)</w:t>
-      </w:r>
-      <w:r>
-        <w:rPr/>
-        <w:t xml:space="preserve"> Most </w:t>
-      </w:r>
-      <w:r>
-        <w:rPr/>
-        <w:t>C</w:t>
-      </w:r>
-      <w:r>
-        <w:rPr/>
-        <w:t>hild</w:t>
-      </w:r>
-    </w:p>
-    <w:p>
-      <w:pPr>
-        <w:pStyle w:val="style16"/>
-        <w:rPr>
-          <w:b w:val="false"/>
-          <w:bCs w:val="false"/>
-          <w:i w:val="false"/>
-          <w:iCs w:val="false"/>
-        </w:rPr>
-      </w:pPr>
-      <w:r>
-        <w:rPr/>
-        <w:tab/>
-      </w:r>
-      <w:r>
-        <w:rPr/>
+        <w:tab/>
         <w:t xml:space="preserve">Denotations: the Left(Right) Most Child of a node </w:t>
       </w:r>
       <w:r>
@@ -201,41 +149,21 @@
     <w:p>
       <w:pPr>
         <w:pStyle w:val="style16"/>
-        <w:rPr>
-          <w:b w:val="false"/>
-          <w:bCs w:val="false"/>
-          <w:i w:val="false"/>
-          <w:iCs w:val="false"/>
-        </w:rPr>
-      </w:pPr>
-      <w:r>
-        <w:rPr>
-          <w:b w:val="false"/>
-          <w:bCs w:val="false"/>
-          <w:i w:val="false"/>
-          <w:iCs w:val="false"/>
-        </w:rPr>
-        <w:tab/>
-      </w:r>
-      <w:r>
-        <w:rPr>
-          <w:b w:val="false"/>
-          <w:bCs w:val="false"/>
-          <w:i w:val="false"/>
-          <w:iCs w:val="false"/>
-        </w:rPr>
+      </w:pPr>
+      <w:r>
+        <w:rPr>
+          <w:b w:val="false"/>
+          <w:bCs w:val="false"/>
+          <w:i w:val="false"/>
+          <w:iCs w:val="false"/>
+        </w:rPr>
+        <w:tab/>
         <w:t>Definition:</w:t>
       </w:r>
     </w:p>
     <w:p>
       <w:pPr>
         <w:pStyle w:val="style16"/>
-        <w:rPr>
-          <w:b w:val="false"/>
-          <w:bCs w:val="false"/>
-          <w:i w:val="false"/>
-          <w:iCs w:val="false"/>
-        </w:rPr>
       </w:pPr>
       <w:r>
         <w:rPr/>
@@ -322,12 +250,6 @@
     <w:p>
       <w:pPr>
         <w:pStyle w:val="style16"/>
-        <w:rPr>
-          <w:b w:val="false"/>
-          <w:bCs w:val="false"/>
-          <w:i w:val="false"/>
-          <w:iCs w:val="false"/>
-        </w:rPr>
       </w:pPr>
       <w:r>
         <w:rPr/>
@@ -419,7 +341,6 @@
     <w:p>
       <w:pPr>
         <w:pStyle w:val="style16"/>
-        <w:rPr/>
       </w:pPr>
       <w:r>
         <w:rPr/>
@@ -432,7 +353,6 @@
           <w:ilvl w:val="2"/>
           <w:numId w:val="1"/>
         </w:numPr>
-        <w:rPr/>
       </w:pPr>
       <w:r>
         <w:rPr/>
@@ -442,19 +362,10 @@
     <w:p>
       <w:pPr>
         <w:pStyle w:val="style16"/>
-        <w:rPr>
-          <w:b w:val="false"/>
-          <w:bCs w:val="false"/>
-          <w:i w:val="false"/>
-          <w:iCs w:val="false"/>
-        </w:rPr>
       </w:pPr>
       <w:r>
         <w:rPr/>
         <w:tab/>
-      </w:r>
-      <w:r>
-        <w:rPr/>
         <w:t xml:space="preserve">Denotations: the Left(Right) Most Parent of a node </w:t>
       </w:r>
       <w:r>
@@ -515,41 +426,21 @@
     <w:p>
       <w:pPr>
         <w:pStyle w:val="style16"/>
-        <w:rPr>
-          <w:b w:val="false"/>
-          <w:bCs w:val="false"/>
-          <w:i w:val="false"/>
-          <w:iCs w:val="false"/>
-        </w:rPr>
-      </w:pPr>
-      <w:r>
-        <w:rPr>
-          <w:b w:val="false"/>
-          <w:bCs w:val="false"/>
-          <w:i w:val="false"/>
-          <w:iCs w:val="false"/>
-        </w:rPr>
-        <w:tab/>
-      </w:r>
-      <w:r>
-        <w:rPr>
-          <w:b w:val="false"/>
-          <w:bCs w:val="false"/>
-          <w:i w:val="false"/>
-          <w:iCs w:val="false"/>
-        </w:rPr>
+      </w:pPr>
+      <w:r>
+        <w:rPr>
+          <w:b w:val="false"/>
+          <w:bCs w:val="false"/>
+          <w:i w:val="false"/>
+          <w:iCs w:val="false"/>
+        </w:rPr>
+        <w:tab/>
         <w:t>Definition:</w:t>
       </w:r>
     </w:p>
     <w:p>
       <w:pPr>
         <w:pStyle w:val="style16"/>
-        <w:rPr>
-          <w:b w:val="false"/>
-          <w:bCs w:val="false"/>
-          <w:i w:val="false"/>
-          <w:iCs w:val="false"/>
-        </w:rPr>
       </w:pPr>
       <w:r>
         <w:rPr/>
@@ -636,12 +527,6 @@
     <w:p>
       <w:pPr>
         <w:pStyle w:val="style16"/>
-        <w:rPr>
-          <w:b w:val="false"/>
-          <w:bCs w:val="false"/>
-          <w:i w:val="false"/>
-          <w:iCs w:val="false"/>
-        </w:rPr>
       </w:pPr>
       <w:r>
         <w:rPr/>
@@ -733,7 +618,6 @@
     <w:p>
       <w:pPr>
         <w:pStyle w:val="style16"/>
-        <w:rPr/>
       </w:pPr>
       <w:r>
         <w:rPr/>
@@ -746,7 +630,6 @@
           <w:ilvl w:val="2"/>
           <w:numId w:val="1"/>
         </w:numPr>
-        <w:rPr/>
       </w:pPr>
       <w:r>
         <w:rPr/>
@@ -756,12 +639,6 @@
     <w:p>
       <w:pPr>
         <w:pStyle w:val="style16"/>
-        <w:rPr>
-          <w:b w:val="false"/>
-          <w:bCs w:val="false"/>
-          <w:i w:val="false"/>
-          <w:iCs w:val="false"/>
-        </w:rPr>
       </w:pPr>
       <w:r>
         <w:rPr/>
@@ -808,41 +685,21 @@
     <w:p>
       <w:pPr>
         <w:pStyle w:val="style16"/>
-        <w:rPr>
-          <w:b w:val="false"/>
-          <w:bCs w:val="false"/>
-          <w:i w:val="false"/>
-          <w:iCs w:val="false"/>
-        </w:rPr>
-      </w:pPr>
-      <w:r>
-        <w:rPr>
-          <w:b w:val="false"/>
-          <w:bCs w:val="false"/>
-          <w:i w:val="false"/>
-          <w:iCs w:val="false"/>
-        </w:rPr>
-        <w:tab/>
-      </w:r>
-      <w:r>
-        <w:rPr>
-          <w:b w:val="false"/>
-          <w:bCs w:val="false"/>
-          <w:i w:val="false"/>
-          <w:iCs w:val="false"/>
-        </w:rPr>
+      </w:pPr>
+      <w:r>
+        <w:rPr>
+          <w:b w:val="false"/>
+          <w:bCs w:val="false"/>
+          <w:i w:val="false"/>
+          <w:iCs w:val="false"/>
+        </w:rPr>
+        <w:tab/>
         <w:t>Definition:</w:t>
       </w:r>
     </w:p>
     <w:p>
       <w:pPr>
         <w:pStyle w:val="style16"/>
-        <w:rPr>
-          <w:b w:val="false"/>
-          <w:bCs w:val="false"/>
-          <w:i w:val="false"/>
-          <w:iCs w:val="false"/>
-        </w:rPr>
       </w:pPr>
       <w:r>
         <w:rPr/>
@@ -865,16 +722,7 @@
           <w:i w:val="false"/>
           <w:iCs w:val="false"/>
         </w:rPr>
-        <w:t xml:space="preserve">has a right child, then the </w:t>
-      </w:r>
-      <w:r>
-        <w:rPr>
-          <w:b w:val="false"/>
-          <w:bCs w:val="false"/>
-          <w:i w:val="false"/>
-          <w:iCs w:val="false"/>
-        </w:rPr>
-        <w:t>suc(</w:t>
+        <w:t>has a right child, then the suc(</w:t>
       </w:r>
       <w:r>
         <w:rPr>
@@ -901,16 +749,7 @@
           <w:i/>
           <w:iCs/>
         </w:rPr>
-        <w:t>N.</w:t>
-      </w:r>
-      <w:r>
-        <w:rPr>
-          <w:b/>
-          <w:bCs/>
-          <w:i/>
-          <w:iCs/>
-        </w:rPr>
-        <w:t>right</w:t>
+        <w:t>N.right</w:t>
       </w:r>
       <w:r>
         <w:rPr>
@@ -925,40 +764,16 @@
     <w:p>
       <w:pPr>
         <w:pStyle w:val="style16"/>
-        <w:rPr>
-          <w:b w:val="false"/>
-          <w:bCs w:val="false"/>
-          <w:i w:val="false"/>
-          <w:iCs w:val="false"/>
-        </w:rPr>
-      </w:pPr>
-      <w:r>
-        <w:rPr>
-          <w:b w:val="false"/>
-          <w:bCs w:val="false"/>
-          <w:i w:val="false"/>
-          <w:iCs w:val="false"/>
-        </w:rPr>
-        <w:tab/>
-        <w:t xml:space="preserve">2. Else if </w:t>
-      </w:r>
-      <w:r>
-        <w:rPr>
-          <w:b w:val="false"/>
-          <w:bCs w:val="false"/>
-          <w:i w:val="false"/>
-          <w:iCs w:val="false"/>
-        </w:rPr>
-        <w:t>l</w:t>
-      </w:r>
-      <w:r>
-        <w:rPr>
-          <w:b w:val="false"/>
-          <w:bCs w:val="false"/>
-          <w:i w:val="false"/>
-          <w:iCs w:val="false"/>
-        </w:rPr>
-        <w:t>mp(</w:t>
+      </w:pPr>
+      <w:r>
+        <w:rPr>
+          <w:b w:val="false"/>
+          <w:bCs w:val="false"/>
+          <w:i w:val="false"/>
+          <w:iCs w:val="false"/>
+        </w:rPr>
+        <w:tab/>
+        <w:t>2. Else if lmp(</w:t>
       </w:r>
       <w:r>
         <w:rPr>
@@ -1036,12 +851,6 @@
     <w:p>
       <w:pPr>
         <w:pStyle w:val="style16"/>
-        <w:rPr>
-          <w:b w:val="false"/>
-          <w:bCs w:val="false"/>
-          <w:i w:val="false"/>
-          <w:iCs w:val="false"/>
-        </w:rPr>
       </w:pPr>
       <w:r>
         <w:rPr>
@@ -1079,7 +888,6 @@
           <w:ilvl w:val="2"/>
           <w:numId w:val="1"/>
         </w:numPr>
-        <w:rPr/>
       </w:pPr>
       <w:r>
         <w:rPr/>
@@ -1089,12 +897,6 @@
     <w:p>
       <w:pPr>
         <w:pStyle w:val="style16"/>
-        <w:rPr>
-          <w:b w:val="false"/>
-          <w:bCs w:val="false"/>
-          <w:i w:val="false"/>
-          <w:iCs w:val="false"/>
-        </w:rPr>
       </w:pPr>
       <w:r>
         <w:rPr/>
@@ -1141,41 +943,21 @@
     <w:p>
       <w:pPr>
         <w:pStyle w:val="style16"/>
-        <w:rPr>
-          <w:b w:val="false"/>
-          <w:bCs w:val="false"/>
-          <w:i w:val="false"/>
-          <w:iCs w:val="false"/>
-        </w:rPr>
-      </w:pPr>
-      <w:r>
-        <w:rPr>
-          <w:b w:val="false"/>
-          <w:bCs w:val="false"/>
-          <w:i w:val="false"/>
-          <w:iCs w:val="false"/>
-        </w:rPr>
-        <w:tab/>
-      </w:r>
-      <w:r>
-        <w:rPr>
-          <w:b w:val="false"/>
-          <w:bCs w:val="false"/>
-          <w:i w:val="false"/>
-          <w:iCs w:val="false"/>
-        </w:rPr>
+      </w:pPr>
+      <w:r>
+        <w:rPr>
+          <w:b w:val="false"/>
+          <w:bCs w:val="false"/>
+          <w:i w:val="false"/>
+          <w:iCs w:val="false"/>
+        </w:rPr>
+        <w:tab/>
         <w:t>Definition:</w:t>
       </w:r>
     </w:p>
     <w:p>
       <w:pPr>
         <w:pStyle w:val="style16"/>
-        <w:rPr>
-          <w:b w:val="false"/>
-          <w:bCs w:val="false"/>
-          <w:i w:val="false"/>
-          <w:iCs w:val="false"/>
-        </w:rPr>
       </w:pPr>
       <w:r>
         <w:rPr/>
@@ -1198,34 +980,7 @@
           <w:i w:val="false"/>
           <w:iCs w:val="false"/>
         </w:rPr>
-        <w:t xml:space="preserve">has a </w:t>
-      </w:r>
-      <w:r>
-        <w:rPr>
-          <w:b w:val="false"/>
-          <w:bCs w:val="false"/>
-          <w:i w:val="false"/>
-          <w:iCs w:val="false"/>
-        </w:rPr>
-        <w:t>left</w:t>
-      </w:r>
-      <w:r>
-        <w:rPr>
-          <w:b w:val="false"/>
-          <w:bCs w:val="false"/>
-          <w:i w:val="false"/>
-          <w:iCs w:val="false"/>
-        </w:rPr>
-        <w:t xml:space="preserve"> child, then the </w:t>
-      </w:r>
-      <w:r>
-        <w:rPr>
-          <w:b w:val="false"/>
-          <w:bCs w:val="false"/>
-          <w:i w:val="false"/>
-          <w:iCs w:val="false"/>
-        </w:rPr>
-        <w:t>pre(</w:t>
+        <w:t>has a left child, then the pre(</w:t>
       </w:r>
       <w:r>
         <w:rPr>
@@ -1267,76 +1022,34 @@
     <w:p>
       <w:pPr>
         <w:pStyle w:val="style16"/>
-        <w:rPr>
-          <w:b w:val="false"/>
-          <w:bCs w:val="false"/>
-          <w:i w:val="false"/>
-          <w:iCs w:val="false"/>
-        </w:rPr>
-      </w:pPr>
-      <w:r>
-        <w:rPr>
-          <w:b w:val="false"/>
-          <w:bCs w:val="false"/>
-          <w:i w:val="false"/>
-          <w:iCs w:val="false"/>
-        </w:rPr>
-        <w:tab/>
-        <w:t xml:space="preserve">2. Else if </w:t>
-      </w:r>
-      <w:r>
-        <w:rPr>
-          <w:b w:val="false"/>
-          <w:bCs w:val="false"/>
-          <w:i w:val="false"/>
-          <w:iCs w:val="false"/>
-        </w:rPr>
-        <w:t>r</w:t>
-      </w:r>
-      <w:r>
-        <w:rPr>
-          <w:b w:val="false"/>
-          <w:bCs w:val="false"/>
-          <w:i w:val="false"/>
-          <w:iCs w:val="false"/>
-        </w:rPr>
-        <w:t>mp(</w:t>
-      </w:r>
-      <w:r>
-        <w:rPr>
-          <w:b/>
-          <w:bCs/>
-          <w:i/>
-          <w:iCs/>
-        </w:rPr>
-        <w:t>N</w:t>
-      </w:r>
-      <w:r>
-        <w:rPr>
-          <w:b w:val="false"/>
-          <w:bCs w:val="false"/>
-          <w:i w:val="false"/>
-          <w:iCs w:val="false"/>
-        </w:rPr>
-        <w:t xml:space="preserve">) is the </w:t>
-      </w:r>
-      <w:r>
-        <w:rPr>
-          <w:b w:val="false"/>
-          <w:bCs w:val="false"/>
-          <w:i w:val="false"/>
-          <w:iCs w:val="false"/>
-        </w:rPr>
-        <w:t>right</w:t>
-      </w:r>
-      <w:r>
-        <w:rPr>
-          <w:b w:val="false"/>
-          <w:bCs w:val="false"/>
-          <w:i w:val="false"/>
-          <w:iCs w:val="false"/>
-        </w:rPr>
-        <w:t xml:space="preserve"> child of a node </w:t>
+      </w:pPr>
+      <w:r>
+        <w:rPr>
+          <w:b w:val="false"/>
+          <w:bCs w:val="false"/>
+          <w:i w:val="false"/>
+          <w:iCs w:val="false"/>
+        </w:rPr>
+        <w:tab/>
+        <w:t>2. Else if rmp(</w:t>
+      </w:r>
+      <w:r>
+        <w:rPr>
+          <w:b/>
+          <w:bCs/>
+          <w:i/>
+          <w:iCs/>
+        </w:rPr>
+        <w:t>N</w:t>
+      </w:r>
+      <w:r>
+        <w:rPr>
+          <w:b w:val="false"/>
+          <w:bCs w:val="false"/>
+          <w:i w:val="false"/>
+          <w:iCs w:val="false"/>
+        </w:rPr>
+        <w:t xml:space="preserve">) is the right child of a node </w:t>
       </w:r>
       <w:r>
         <w:rPr>
@@ -1396,12 +1109,6 @@
     <w:p>
       <w:pPr>
         <w:pStyle w:val="style16"/>
-        <w:rPr>
-          <w:b w:val="false"/>
-          <w:bCs w:val="false"/>
-          <w:i w:val="false"/>
-          <w:iCs w:val="false"/>
-        </w:rPr>
       </w:pPr>
       <w:r>
         <w:rPr>
@@ -1429,25 +1136,7 @@
           <w:i w:val="false"/>
           <w:iCs w:val="false"/>
         </w:rPr>
-        <w:t xml:space="preserve">don't have a </w:t>
-      </w:r>
-      <w:r>
-        <w:rPr>
-          <w:b w:val="false"/>
-          <w:bCs w:val="false"/>
-          <w:i w:val="false"/>
-          <w:iCs w:val="false"/>
-        </w:rPr>
-        <w:t>predecessor</w:t>
-      </w:r>
-      <w:r>
-        <w:rPr>
-          <w:b w:val="false"/>
-          <w:bCs w:val="false"/>
-          <w:i w:val="false"/>
-          <w:iCs w:val="false"/>
-        </w:rPr>
-        <w:t>.</w:t>
+        <w:t>don't have a predecessor.</w:t>
       </w:r>
     </w:p>
     <w:p>
@@ -1457,7 +1146,6 @@
           <w:ilvl w:val="2"/>
           <w:numId w:val="1"/>
         </w:numPr>
-        <w:rPr/>
       </w:pPr>
       <w:r>
         <w:rPr/>
@@ -1467,19 +1155,10 @@
     <w:p>
       <w:pPr>
         <w:pStyle w:val="style16"/>
-        <w:rPr>
-          <w:b w:val="false"/>
-          <w:bCs w:val="false"/>
-          <w:i w:val="false"/>
-          <w:iCs w:val="false"/>
-        </w:rPr>
       </w:pPr>
       <w:r>
         <w:rPr/>
         <w:tab/>
-      </w:r>
-      <w:r>
-        <w:rPr/>
         <w:t xml:space="preserve">Denotations: the Minimum(Maximum) of a node </w:t>
       </w:r>
       <w:r>
@@ -1498,25 +1177,7 @@
           <w:i w:val="false"/>
           <w:iCs w:val="false"/>
         </w:rPr>
-        <w:t xml:space="preserve">is denoted as </w:t>
-      </w:r>
-      <w:r>
-        <w:rPr>
-          <w:b w:val="false"/>
-          <w:bCs w:val="false"/>
-          <w:i w:val="false"/>
-          <w:iCs w:val="false"/>
-        </w:rPr>
-        <w:t>min</w:t>
-      </w:r>
-      <w:r>
-        <w:rPr>
-          <w:b w:val="false"/>
-          <w:bCs w:val="false"/>
-          <w:i w:val="false"/>
-          <w:iCs w:val="false"/>
-        </w:rPr>
-        <w:t>(</w:t>
+        <w:t>is denoted as min(</w:t>
       </w:r>
       <w:r>
         <w:rPr>
@@ -1552,56 +1213,27 @@
           <w:i w:val="false"/>
           <w:iCs w:val="false"/>
         </w:rPr>
-        <w:t>))</w:t>
-      </w:r>
-      <w:r>
-        <w:rPr>
-          <w:b w:val="false"/>
-          <w:bCs w:val="false"/>
-          <w:i w:val="false"/>
-          <w:iCs w:val="false"/>
-        </w:rPr>
-        <w:t>.</w:t>
-      </w:r>
-    </w:p>
-    <w:p>
-      <w:pPr>
-        <w:pStyle w:val="style16"/>
-        <w:rPr>
-          <w:b w:val="false"/>
-          <w:bCs w:val="false"/>
-          <w:i w:val="false"/>
-          <w:iCs w:val="false"/>
-        </w:rPr>
-      </w:pPr>
-      <w:r>
-        <w:rPr>
-          <w:b w:val="false"/>
-          <w:bCs w:val="false"/>
-          <w:i w:val="false"/>
-          <w:iCs w:val="false"/>
-        </w:rPr>
-        <w:tab/>
-      </w:r>
-      <w:r>
-        <w:rPr>
-          <w:b w:val="false"/>
-          <w:bCs w:val="false"/>
-          <w:i w:val="false"/>
-          <w:iCs w:val="false"/>
-        </w:rPr>
+        <w:t>)).</w:t>
+      </w:r>
+    </w:p>
+    <w:p>
+      <w:pPr>
+        <w:pStyle w:val="style16"/>
+      </w:pPr>
+      <w:r>
+        <w:rPr>
+          <w:b w:val="false"/>
+          <w:bCs w:val="false"/>
+          <w:i w:val="false"/>
+          <w:iCs w:val="false"/>
+        </w:rPr>
+        <w:tab/>
         <w:t>Definition:</w:t>
       </w:r>
     </w:p>
     <w:p>
       <w:pPr>
         <w:pStyle w:val="style16"/>
-        <w:rPr>
-          <w:b w:val="false"/>
-          <w:bCs w:val="false"/>
-          <w:i w:val="false"/>
-          <w:iCs w:val="false"/>
-        </w:rPr>
       </w:pPr>
       <w:r>
         <w:rPr/>
@@ -1679,7 +1311,6 @@
           <w:ilvl w:val="2"/>
           <w:numId w:val="1"/>
         </w:numPr>
-        <w:rPr/>
       </w:pPr>
       <w:r>
         <w:rPr/>
@@ -1689,7 +1320,6 @@
     <w:p>
       <w:pPr>
         <w:pStyle w:val="style16"/>
-        <w:rPr/>
       </w:pPr>
       <w:r>
         <w:rPr/>
@@ -1704,35 +1334,20 @@
           <w:ilvl w:val="2"/>
           <w:numId w:val="1"/>
         </w:numPr>
+      </w:pPr>
+      <w:r>
         <w:rPr/>
+        <w:t>Proposition 2</w:t>
+      </w:r>
+    </w:p>
+    <w:p>
+      <w:pPr>
+        <w:pStyle w:val="style16"/>
       </w:pPr>
       <w:r>
         <w:rPr/>
-        <w:t xml:space="preserve">Proposition </w:t>
-      </w:r>
-      <w:r>
-        <w:rPr/>
-        <w:t>2</w:t>
-      </w:r>
-    </w:p>
-    <w:p>
-      <w:pPr>
-        <w:pStyle w:val="style16"/>
-        <w:rPr>
-          <w:b w:val="false"/>
-          <w:bCs w:val="false"/>
-          <w:i w:val="false"/>
-          <w:iCs w:val="false"/>
-        </w:rPr>
-      </w:pPr>
-      <w:r>
-        <w:rPr/>
-        <w:tab/>
-        <w:t xml:space="preserve">The </w:t>
-      </w:r>
-      <w:r>
-        <w:rPr/>
-        <w:t>lmc(</w:t>
+        <w:tab/>
+        <w:t>The lmc(</w:t>
       </w:r>
       <w:r>
         <w:rPr>
@@ -1776,34 +1391,7 @@
           <w:i w:val="false"/>
           <w:iCs w:val="false"/>
         </w:rPr>
-        <w:t xml:space="preserve">is a </w:t>
-      </w:r>
-      <w:r>
-        <w:rPr>
-          <w:b w:val="false"/>
-          <w:bCs w:val="false"/>
-          <w:i w:val="false"/>
-          <w:iCs w:val="false"/>
-        </w:rPr>
-        <w:t xml:space="preserve">minimum(maximum) node of </w:t>
-      </w:r>
-      <w:r>
-        <w:rPr>
-          <w:b w:val="false"/>
-          <w:bCs w:val="false"/>
-          <w:i w:val="false"/>
-          <w:iCs w:val="false"/>
-        </w:rPr>
-        <w:t>a</w:t>
-      </w:r>
-      <w:r>
-        <w:rPr>
-          <w:b w:val="false"/>
-          <w:bCs w:val="false"/>
-          <w:i w:val="false"/>
-          <w:iCs w:val="false"/>
-        </w:rPr>
-        <w:t xml:space="preserve"> node </w:t>
+        <w:t xml:space="preserve">is a minimum(maximum) node of a node </w:t>
       </w:r>
       <w:r>
         <w:rPr>
@@ -1831,12 +1419,6 @@
           <w:ilvl w:val="2"/>
           <w:numId w:val="1"/>
         </w:numPr>
-        <w:rPr>
-          <w:b/>
-          <w:bCs/>
-          <w:i w:val="false"/>
-          <w:iCs w:val="false"/>
-        </w:rPr>
       </w:pPr>
       <w:r>
         <w:rPr>
@@ -1851,29 +1433,15 @@
     <w:p>
       <w:pPr>
         <w:pStyle w:val="style16"/>
-        <w:rPr>
-          <w:b w:val="false"/>
-          <w:bCs w:val="false"/>
-          <w:i w:val="false"/>
-          <w:iCs w:val="false"/>
-        </w:rPr>
-      </w:pPr>
-      <w:r>
-        <w:rPr>
-          <w:b w:val="false"/>
-          <w:bCs w:val="false"/>
-          <w:i w:val="false"/>
-          <w:iCs w:val="false"/>
-        </w:rPr>
-        <w:tab/>
-      </w:r>
-      <w:r>
-        <w:rPr>
-          <w:b w:val="false"/>
-          <w:bCs w:val="false"/>
-          <w:i w:val="false"/>
-          <w:iCs w:val="false"/>
-        </w:rPr>
+      </w:pPr>
+      <w:r>
+        <w:rPr>
+          <w:b w:val="false"/>
+          <w:bCs w:val="false"/>
+          <w:i w:val="false"/>
+          <w:iCs w:val="false"/>
+        </w:rPr>
+        <w:tab/>
         <w:t xml:space="preserve">Assume that </w:t>
       </w:r>
       <w:r>
@@ -1928,16 +1496,7 @@
           <w:i w:val="false"/>
           <w:iCs w:val="false"/>
         </w:rPr>
-        <w:t xml:space="preserve">is greater than </w:t>
-      </w:r>
-      <w:r>
-        <w:rPr>
-          <w:b w:val="false"/>
-          <w:bCs w:val="false"/>
-          <w:i w:val="false"/>
-          <w:iCs w:val="false"/>
-        </w:rPr>
-        <w:t>min(</w:t>
+        <w:t>is greater than min(</w:t>
       </w:r>
       <w:r>
         <w:rPr>
@@ -2000,16 +1559,7 @@
           <w:i w:val="false"/>
           <w:iCs w:val="false"/>
         </w:rPr>
-        <w:t>)</w:t>
-      </w:r>
-      <w:r>
-        <w:rPr>
-          <w:b w:val="false"/>
-          <w:bCs w:val="false"/>
-          <w:i w:val="false"/>
-          <w:iCs w:val="false"/>
-        </w:rPr>
-        <w:t xml:space="preserve">, then </w:t>
+        <w:t xml:space="preserve">), then </w:t>
       </w:r>
       <w:r>
         <w:rPr>
@@ -2055,62 +1605,28 @@
           <w:ilvl w:val="2"/>
           <w:numId w:val="1"/>
         </w:numPr>
-        <w:rPr>
-          <w:i w:val="false"/>
-          <w:iCs w:val="false"/>
-        </w:rPr>
-      </w:pPr>
-      <w:r>
-        <w:rPr>
-          <w:i w:val="false"/>
-          <w:iCs w:val="false"/>
-        </w:rPr>
-        <w:t>P</w:t>
-      </w:r>
-      <w:r>
-        <w:rPr>
-          <w:i w:val="false"/>
-          <w:iCs w:val="false"/>
-        </w:rPr>
-        <w:t>roposition 4</w:t>
-      </w:r>
-    </w:p>
-    <w:p>
-      <w:pPr>
-        <w:pStyle w:val="style16"/>
-        <w:rPr>
-          <w:b w:val="false"/>
-          <w:bCs w:val="false"/>
-          <w:i w:val="false"/>
-          <w:iCs w:val="false"/>
-        </w:rPr>
-      </w:pPr>
-      <w:r>
-        <w:rPr>
-          <w:b w:val="false"/>
-          <w:bCs w:val="false"/>
-          <w:i w:val="false"/>
-          <w:iCs w:val="false"/>
-        </w:rPr>
-        <w:tab/>
-      </w:r>
-      <w:r>
-        <w:rPr>
-          <w:b w:val="false"/>
-          <w:bCs w:val="false"/>
-          <w:i w:val="false"/>
-          <w:iCs w:val="false"/>
-        </w:rPr>
-        <w:t>I</w:t>
-      </w:r>
-      <w:r>
-        <w:rPr>
-          <w:b w:val="false"/>
-          <w:bCs w:val="false"/>
-          <w:i w:val="false"/>
-          <w:iCs w:val="false"/>
-        </w:rPr>
-        <w:t>f suc(</w:t>
+      </w:pPr>
+      <w:r>
+        <w:rPr>
+          <w:i w:val="false"/>
+          <w:iCs w:val="false"/>
+        </w:rPr>
+        <w:t>Proposition 4</w:t>
+      </w:r>
+    </w:p>
+    <w:p>
+      <w:pPr>
+        <w:pStyle w:val="style16"/>
+      </w:pPr>
+      <w:r>
+        <w:rPr>
+          <w:b w:val="false"/>
+          <w:bCs w:val="false"/>
+          <w:i w:val="false"/>
+          <w:iCs w:val="false"/>
+        </w:rPr>
+        <w:tab/>
+        <w:t>If suc(</w:t>
       </w:r>
       <w:r>
         <w:rPr>
@@ -2170,12 +1686,6 @@
     <w:p>
       <w:pPr>
         <w:pStyle w:val="style16"/>
-        <w:rPr>
-          <w:b w:val="false"/>
-          <w:bCs w:val="false"/>
-          <w:i w:val="false"/>
-          <w:iCs w:val="false"/>
-        </w:rPr>
       </w:pPr>
       <w:r>
         <w:rPr>
@@ -2208,12 +1718,6 @@
     <w:p>
       <w:pPr>
         <w:pStyle w:val="style16"/>
-        <w:rPr>
-          <w:b w:val="false"/>
-          <w:bCs w:val="false"/>
-          <w:i w:val="false"/>
-          <w:iCs w:val="false"/>
-        </w:rPr>
       </w:pPr>
       <w:r>
         <w:rPr>
@@ -2266,12 +1770,6 @@
     <w:p>
       <w:pPr>
         <w:pStyle w:val="style16"/>
-        <w:rPr>
-          <w:b w:val="false"/>
-          <w:bCs w:val="false"/>
-          <w:i w:val="false"/>
-          <w:iCs w:val="false"/>
-        </w:rPr>
       </w:pPr>
       <w:r>
         <w:rPr>
@@ -2432,12 +1930,6 @@
     <w:p>
       <w:pPr>
         <w:pStyle w:val="style16"/>
-        <w:rPr>
-          <w:b w:val="false"/>
-          <w:bCs w:val="false"/>
-          <w:i w:val="false"/>
-          <w:iCs w:val="false"/>
-        </w:rPr>
       </w:pPr>
       <w:r>
         <w:rPr>
@@ -2598,12 +2090,6 @@
     <w:p>
       <w:pPr>
         <w:pStyle w:val="style16"/>
-        <w:rPr>
-          <w:b w:val="false"/>
-          <w:bCs w:val="false"/>
-          <w:i w:val="false"/>
-          <w:iCs w:val="false"/>
-        </w:rPr>
       </w:pPr>
       <w:r>
         <w:rPr>
@@ -2656,32 +2142,35 @@
     <w:p>
       <w:pPr>
         <w:pStyle w:val="style16"/>
-        <w:rPr>
-          <w:b w:val="false"/>
-          <w:bCs w:val="false"/>
-          <w:i w:val="false"/>
-          <w:iCs w:val="false"/>
-        </w:rPr>
-      </w:pPr>
-      <w:r>
-        <w:rPr>
-          <w:b w:val="false"/>
-          <w:bCs w:val="false"/>
-          <w:i w:val="false"/>
-          <w:iCs w:val="false"/>
-        </w:rPr>
-        <w:tab/>
-        <w:tab/>
-        <w:t xml:space="preserve">Now we prove that suc() is the </w:t>
-      </w:r>
-      <w:r>
-        <w:rPr>
-          <w:b w:val="false"/>
-          <w:bCs w:val="false"/>
-          <w:i w:val="false"/>
-          <w:iCs w:val="false"/>
-        </w:rPr>
-        <w:t xml:space="preserve">smallest(greatest) node that is not less(greater) than </w:t>
+      </w:pPr>
+      <w:r>
+        <w:rPr>
+          <w:b w:val="false"/>
+          <w:bCs w:val="false"/>
+          <w:i w:val="false"/>
+          <w:iCs w:val="false"/>
+        </w:rPr>
+        <w:tab/>
+        <w:tab/>
+        <w:t>Now we prove that suc(</w:t>
+      </w:r>
+      <w:r>
+        <w:rPr>
+          <w:b/>
+          <w:bCs/>
+          <w:i/>
+          <w:iCs/>
+        </w:rPr>
+        <w:t>N</w:t>
+      </w:r>
+      <w:r>
+        <w:rPr>
+          <w:b w:val="false"/>
+          <w:bCs w:val="false"/>
+          <w:i w:val="false"/>
+          <w:iCs w:val="false"/>
+        </w:rPr>
+        <w:t xml:space="preserve">) is the smallest(greatest) node that is not less(greater) than </w:t>
       </w:r>
       <w:r>
         <w:rPr>
@@ -2702,7 +2191,6 @@
         <w:t xml:space="preserve">. </w:t>
         <w:tab/>
         <w:tab/>
-        <w:tab/>
         <w:t xml:space="preserve">Assume that node </w:t>
       </w:r>
       <w:r>
@@ -2741,15 +2229,17 @@
         </w:rPr>
         <w:t>and is less than suc(</w:t>
       </w:r>
-      <w:r>
-        <w:rPr>
-          <w:b/>
-          <w:bCs/>
-          <w:i/>
-          <w:iCs/>
-        </w:rPr>
-        <w:t>N</w:t>
-      </w:r>
+      <w:bookmarkStart w:id="0" w:name="__DdeLink__533_570730422"/>
+      <w:r>
+        <w:rPr>
+          <w:b/>
+          <w:bCs/>
+          <w:i/>
+          <w:iCs/>
+        </w:rPr>
+        <w:t>N</w:t>
+      </w:r>
+      <w:bookmarkEnd w:id="0"/>
       <w:r>
         <w:rPr>
           <w:b w:val="false"/>
@@ -2763,12 +2253,6 @@
     <w:p>
       <w:pPr>
         <w:pStyle w:val="style16"/>
-        <w:rPr>
-          <w:b w:val="false"/>
-          <w:bCs w:val="false"/>
-          <w:i w:val="false"/>
-          <w:iCs w:val="false"/>
-        </w:rPr>
       </w:pPr>
       <w:r>
         <w:rPr>
@@ -2833,43 +2317,16 @@
           <w:i w:val="false"/>
           <w:iCs w:val="false"/>
         </w:rPr>
-        <w:t xml:space="preserve">. </w:t>
-      </w:r>
-      <w:r>
-        <w:rPr>
-          <w:b w:val="false"/>
-          <w:bCs w:val="false"/>
-          <w:i w:val="false"/>
-          <w:iCs w:val="false"/>
-        </w:rPr>
-        <w:t xml:space="preserve">We could conclude from our assumption, </w:t>
-      </w:r>
-      <w:r>
-        <w:rPr>
-          <w:b/>
-          <w:bCs/>
-          <w:i w:val="false"/>
-          <w:iCs w:val="false"/>
-        </w:rPr>
-        <w:t xml:space="preserve">Proposition </w:t>
-      </w:r>
-      <w:r>
-        <w:rPr>
-          <w:b/>
-          <w:bCs/>
-          <w:i w:val="false"/>
-          <w:iCs w:val="false"/>
-        </w:rPr>
-        <w:t>3</w:t>
-      </w:r>
-      <w:r>
-        <w:rPr>
-          <w:b/>
-          <w:bCs/>
-          <w:i w:val="false"/>
-          <w:iCs w:val="false"/>
-        </w:rPr>
-        <w:t xml:space="preserve"> </w:t>
+        <w:t xml:space="preserve">. We could conclude from our assumption, </w:t>
+      </w:r>
+      <w:r>
+        <w:rPr>
+          <w:b/>
+          <w:bCs/>
+          <w:i w:val="false"/>
+          <w:iCs w:val="false"/>
+        </w:rPr>
+        <w:t xml:space="preserve">Proposition 3 </w:t>
       </w:r>
       <w:r>
         <w:rPr>
@@ -3013,16 +2470,7 @@
           <w:i w:val="false"/>
           <w:iCs w:val="false"/>
         </w:rPr>
-        <w:t>Proposition</w:t>
-      </w:r>
-      <w:r>
-        <w:rPr>
-          <w:b/>
-          <w:bCs/>
-          <w:i w:val="false"/>
-          <w:iCs w:val="false"/>
-        </w:rPr>
-        <w:t xml:space="preserve"> 2</w:t>
+        <w:t>Proposition 2</w:t>
       </w:r>
       <w:r>
         <w:rPr>
@@ -3037,30 +2485,16 @@
     <w:p>
       <w:pPr>
         <w:pStyle w:val="style16"/>
-        <w:rPr>
-          <w:b w:val="false"/>
-          <w:bCs w:val="false"/>
-          <w:i w:val="false"/>
-          <w:iCs w:val="false"/>
-        </w:rPr>
-      </w:pPr>
-      <w:r>
-        <w:rPr>
-          <w:b w:val="false"/>
-          <w:bCs w:val="false"/>
-          <w:i w:val="false"/>
-          <w:iCs w:val="false"/>
-        </w:rPr>
-        <w:tab/>
-        <w:tab/>
-      </w:r>
-      <w:r>
-        <w:rPr>
-          <w:b w:val="false"/>
-          <w:bCs w:val="false"/>
-          <w:i w:val="false"/>
-          <w:iCs w:val="false"/>
-        </w:rPr>
+      </w:pPr>
+      <w:r>
+        <w:rPr>
+          <w:b w:val="false"/>
+          <w:bCs w:val="false"/>
+          <w:i w:val="false"/>
+          <w:iCs w:val="false"/>
+        </w:rPr>
+        <w:tab/>
+        <w:tab/>
         <w:t xml:space="preserve">If </w:t>
       </w:r>
       <w:r>
@@ -3115,43 +2549,16 @@
           <w:i w:val="false"/>
           <w:iCs w:val="false"/>
         </w:rPr>
-        <w:t xml:space="preserve">). </w:t>
-      </w:r>
-      <w:r>
-        <w:rPr>
-          <w:b w:val="false"/>
-          <w:bCs w:val="false"/>
-          <w:i w:val="false"/>
-          <w:iCs w:val="false"/>
-        </w:rPr>
-        <w:t xml:space="preserve">We could conclude from our assumption, </w:t>
-      </w:r>
-      <w:r>
-        <w:rPr>
-          <w:b/>
-          <w:bCs/>
-          <w:i w:val="false"/>
-          <w:iCs w:val="false"/>
-        </w:rPr>
-        <w:t xml:space="preserve">Proposition </w:t>
-      </w:r>
-      <w:r>
-        <w:rPr>
-          <w:b/>
-          <w:bCs/>
-          <w:i w:val="false"/>
-          <w:iCs w:val="false"/>
-        </w:rPr>
-        <w:t>3</w:t>
-      </w:r>
-      <w:r>
-        <w:rPr>
-          <w:b/>
-          <w:bCs/>
-          <w:i w:val="false"/>
-          <w:iCs w:val="false"/>
-        </w:rPr>
-        <w:t xml:space="preserve"> </w:t>
+        <w:t xml:space="preserve">). We could conclude from our assumption, </w:t>
+      </w:r>
+      <w:r>
+        <w:rPr>
+          <w:b/>
+          <w:bCs/>
+          <w:i w:val="false"/>
+          <w:iCs w:val="false"/>
+        </w:rPr>
+        <w:t xml:space="preserve">Proposition 3 </w:t>
       </w:r>
       <w:r>
         <w:rPr>
@@ -3196,34 +2603,7 @@
           <w:i w:val="false"/>
           <w:iCs w:val="false"/>
         </w:rPr>
-        <w:t xml:space="preserve"> resides in the </w:t>
-      </w:r>
-      <w:r>
-        <w:rPr>
-          <w:b w:val="false"/>
-          <w:bCs w:val="false"/>
-          <w:i w:val="false"/>
-          <w:iCs w:val="false"/>
-        </w:rPr>
-        <w:t>left</w:t>
-      </w:r>
-      <w:r>
-        <w:rPr>
-          <w:b w:val="false"/>
-          <w:bCs w:val="false"/>
-          <w:i w:val="false"/>
-          <w:iCs w:val="false"/>
-        </w:rPr>
-        <w:t xml:space="preserve"> sub-tree of </w:t>
-      </w:r>
-      <w:r>
-        <w:rPr>
-          <w:b w:val="false"/>
-          <w:bCs w:val="false"/>
-          <w:i w:val="false"/>
-          <w:iCs w:val="false"/>
-        </w:rPr>
-        <w:t>suc(</w:t>
+        <w:t xml:space="preserve"> resides in the left sub-tree of suc(</w:t>
       </w:r>
       <w:r>
         <w:rPr>
@@ -3391,32 +2771,17 @@
     <w:p>
       <w:pPr>
         <w:pStyle w:val="style16"/>
-        <w:rPr>
-          <w:b w:val="false"/>
-          <w:bCs w:val="false"/>
-          <w:i w:val="false"/>
-          <w:iCs w:val="false"/>
-        </w:rPr>
-      </w:pPr>
-      <w:r>
-        <w:rPr>
-          <w:b w:val="false"/>
-          <w:bCs w:val="false"/>
-          <w:i w:val="false"/>
-          <w:iCs w:val="false"/>
-        </w:rPr>
-        <w:tab/>
-        <w:tab/>
-        <w:t xml:space="preserve">Both of the two cases would lead to contradictions. That is there exists no such node that </w:t>
-      </w:r>
-      <w:r>
-        <w:rPr>
-          <w:b w:val="false"/>
-          <w:bCs w:val="false"/>
-          <w:i w:val="false"/>
-          <w:iCs w:val="false"/>
-        </w:rPr>
-        <w:t xml:space="preserve">is greater than </w:t>
+      </w:pPr>
+      <w:r>
+        <w:rPr>
+          <w:b w:val="false"/>
+          <w:bCs w:val="false"/>
+          <w:i w:val="false"/>
+          <w:iCs w:val="false"/>
+        </w:rPr>
+        <w:tab/>
+        <w:tab/>
+        <w:t xml:space="preserve">Both of the two cases would lead to contradictions. That is there exists no such node that is greater than </w:t>
       </w:r>
       <w:r>
         <w:rPr>
@@ -3462,12 +2827,6 @@
           <w:ilvl w:val="1"/>
           <w:numId w:val="1"/>
         </w:numPr>
-        <w:rPr>
-          <w:b/>
-          <w:bCs/>
-          <w:i w:val="false"/>
-          <w:iCs w:val="false"/>
-        </w:rPr>
       </w:pPr>
       <w:r>
         <w:rPr>
@@ -3482,29 +2841,15 @@
     <w:p>
       <w:pPr>
         <w:pStyle w:val="style16"/>
-        <w:rPr>
-          <w:b w:val="false"/>
-          <w:bCs w:val="false"/>
-          <w:i w:val="false"/>
-          <w:iCs w:val="false"/>
-        </w:rPr>
-      </w:pPr>
-      <w:r>
-        <w:rPr>
-          <w:b w:val="false"/>
-          <w:bCs w:val="false"/>
-          <w:i w:val="false"/>
-          <w:iCs w:val="false"/>
-        </w:rPr>
-        <w:tab/>
-      </w:r>
-      <w:r>
-        <w:rPr>
-          <w:b w:val="false"/>
-          <w:bCs w:val="false"/>
-          <w:i w:val="false"/>
-          <w:iCs w:val="false"/>
-        </w:rPr>
+      </w:pPr>
+      <w:r>
+        <w:rPr>
+          <w:b w:val="false"/>
+          <w:bCs w:val="false"/>
+          <w:i w:val="false"/>
+          <w:iCs w:val="false"/>
+        </w:rPr>
+        <w:tab/>
         <w:t>If a node does not have a right(left) child, then rmc(lmp(</w:t>
       </w:r>
       <w:r>
@@ -3569,41 +2914,20 @@
           <w:ilvl w:val="2"/>
           <w:numId w:val="1"/>
         </w:numPr>
-        <w:rPr>
-          <w:b/>
-          <w:bCs/>
-          <w:i/>
-          <w:iCs/>
-        </w:rPr>
-      </w:pPr>
-      <w:r>
-        <w:rPr>
-          <w:b/>
-          <w:bCs/>
-          <w:i/>
-          <w:iCs/>
-        </w:rPr>
-        <w:t xml:space="preserve">Proposition </w:t>
-      </w:r>
-      <w:r>
-        <w:rPr>
-          <w:b/>
-          <w:bCs/>
-          <w:i/>
-          <w:iCs/>
-        </w:rPr>
-        <w:t>6</w:t>
-      </w:r>
-    </w:p>
-    <w:p>
-      <w:pPr>
-        <w:pStyle w:val="style16"/>
-        <w:rPr>
-          <w:b w:val="false"/>
-          <w:bCs w:val="false"/>
-          <w:i w:val="false"/>
-          <w:iCs w:val="false"/>
-        </w:rPr>
+      </w:pPr>
+      <w:r>
+        <w:rPr>
+          <w:b/>
+          <w:bCs/>
+          <w:i/>
+          <w:iCs/>
+        </w:rPr>
+        <w:t>Proposition 6</w:t>
+      </w:r>
+    </w:p>
+    <w:p>
+      <w:pPr>
+        <w:pStyle w:val="style16"/>
       </w:pPr>
       <w:r>
         <w:rPr>
@@ -3691,12 +3015,6 @@
     <w:p>
       <w:pPr>
         <w:pStyle w:val="style16"/>
-        <w:rPr>
-          <w:b/>
-          <w:bCs/>
-          <w:i/>
-          <w:iCs/>
-        </w:rPr>
       </w:pPr>
       <w:r>
         <w:rPr>
@@ -3720,77 +3038,44 @@
     <w:p>
       <w:pPr>
         <w:pStyle w:val="style16"/>
-        <w:rPr>
-          <w:b w:val="false"/>
-          <w:bCs w:val="false"/>
-          <w:i w:val="false"/>
-          <w:iCs w:val="false"/>
-        </w:rPr>
-      </w:pPr>
-      <w:r>
-        <w:rPr>
-          <w:b w:val="false"/>
-          <w:bCs w:val="false"/>
-          <w:i w:val="false"/>
-          <w:iCs w:val="false"/>
-        </w:rPr>
-        <w:tab/>
-        <w:tab/>
-        <w:t>Since every node in a tree is distinct, there must have at most one node such that it is</w:t>
-      </w:r>
-      <w:r>
-        <w:rPr>
-          <w:b w:val="false"/>
-          <w:bCs w:val="false"/>
-          <w:i w:val="false"/>
-          <w:iCs w:val="false"/>
-        </w:rPr>
-        <w:t xml:space="preserve"> the smallest(greatest) node that is not less(greater) than </w:t>
-      </w:r>
-      <w:r>
-        <w:rPr>
-          <w:b/>
-          <w:bCs/>
-          <w:i/>
-          <w:iCs/>
-        </w:rPr>
-        <w:t>N</w:t>
-      </w:r>
-      <w:r>
-        <w:rPr>
-          <w:b w:val="false"/>
-          <w:bCs w:val="false"/>
-          <w:i w:val="false"/>
-          <w:iCs w:val="false"/>
-        </w:rPr>
-        <w:t xml:space="preserve">. </w:t>
-      </w:r>
-      <w:r>
-        <w:rPr>
-          <w:b w:val="false"/>
-          <w:bCs w:val="false"/>
-          <w:i w:val="false"/>
-          <w:iCs w:val="false"/>
-        </w:rPr>
-        <w:t xml:space="preserve">And by </w:t>
-      </w:r>
-      <w:r>
-        <w:rPr>
-          <w:b/>
-          <w:bCs/>
-          <w:i w:val="false"/>
-          <w:iCs w:val="false"/>
-        </w:rPr>
-        <w:t xml:space="preserve">Proposition </w:t>
-      </w:r>
-      <w:r>
-        <w:rPr>
-          <w:b/>
-          <w:bCs/>
-          <w:i w:val="false"/>
-          <w:iCs w:val="false"/>
-        </w:rPr>
-        <w:t>4</w:t>
+      </w:pPr>
+      <w:r>
+        <w:rPr>
+          <w:b w:val="false"/>
+          <w:bCs w:val="false"/>
+          <w:i w:val="false"/>
+          <w:iCs w:val="false"/>
+        </w:rPr>
+        <w:tab/>
+        <w:tab/>
+        <w:t xml:space="preserve">Since every node in a tree is distinct, there must have at most one node such that it is the smallest(greatest) node that is not less(greater) than </w:t>
+      </w:r>
+      <w:r>
+        <w:rPr>
+          <w:b/>
+          <w:bCs/>
+          <w:i/>
+          <w:iCs/>
+        </w:rPr>
+        <w:t>N</w:t>
+      </w:r>
+      <w:r>
+        <w:rPr>
+          <w:b w:val="false"/>
+          <w:bCs w:val="false"/>
+          <w:i w:val="false"/>
+          <w:iCs w:val="false"/>
+        </w:rPr>
+        <w:t xml:space="preserve">. And by </w:t>
+      </w:r>
+      <w:r>
+        <w:rPr>
+          <w:b/>
+          <w:bCs/>
+          <w:i w:val="false"/>
+          <w:iCs w:val="false"/>
+        </w:rPr>
+        <w:t>Proposition 4</w:t>
       </w:r>
       <w:r>
         <w:rPr>
@@ -3827,28 +3112,19 @@
           <w:ilvl w:val="2"/>
           <w:numId w:val="1"/>
         </w:numPr>
+      </w:pPr>
+      <w:r>
         <w:rPr/>
+        <w:t>Proposition 7</w:t>
+      </w:r>
+    </w:p>
+    <w:p>
+      <w:pPr>
+        <w:pStyle w:val="style16"/>
       </w:pPr>
       <w:r>
         <w:rPr/>
-        <w:t>P</w:t>
-      </w:r>
-      <w:r>
-        <w:rPr/>
-        <w:t>roposition 7</w:t>
-      </w:r>
-    </w:p>
-    <w:p>
-      <w:pPr>
-        <w:pStyle w:val="style16"/>
-        <w:rPr/>
-      </w:pPr>
-      <w:r>
-        <w:rPr/>
-        <w:tab/>
-      </w:r>
-      <w:r>
-        <w:rPr/>
+        <w:tab/>
         <w:t xml:space="preserve">If node </w:t>
       </w:r>
       <w:r>
@@ -3894,12 +3170,6 @@
     <w:p>
       <w:pPr>
         <w:pStyle w:val="style16"/>
-        <w:rPr>
-          <w:b/>
-          <w:bCs/>
-          <w:i/>
-          <w:iCs/>
-        </w:rPr>
       </w:pPr>
       <w:r>
         <w:rPr>
@@ -3915,12 +3185,6 @@
     <w:p>
       <w:pPr>
         <w:pStyle w:val="style16"/>
-        <w:rPr>
-          <w:b w:val="false"/>
-          <w:bCs w:val="false"/>
-          <w:i w:val="false"/>
-          <w:iCs w:val="false"/>
-        </w:rPr>
       </w:pPr>
       <w:r>
         <w:rPr>
@@ -3967,61 +3231,25 @@
           <w:i w:val="false"/>
           <w:iCs w:val="false"/>
         </w:rPr>
-        <w:t xml:space="preserve">))= </w:t>
-      </w:r>
-      <w:r>
-        <w:rPr>
-          <w:b w:val="false"/>
-          <w:bCs w:val="false"/>
-          <w:i w:val="false"/>
-          <w:iCs w:val="false"/>
-        </w:rPr>
-        <w:t>lmc(</w:t>
-      </w:r>
-      <w:r>
-        <w:rPr>
-          <w:b/>
-          <w:bCs/>
-          <w:i/>
-          <w:iCs/>
-        </w:rPr>
-        <w:t>N.</w:t>
-      </w:r>
-      <w:r>
-        <w:rPr>
-          <w:b/>
-          <w:bCs/>
-          <w:i/>
-          <w:iCs/>
-        </w:rPr>
-        <w:t>right</w:t>
-      </w:r>
-      <w:r>
-        <w:rPr>
-          <w:b w:val="false"/>
-          <w:bCs w:val="false"/>
-          <w:i w:val="false"/>
-          <w:iCs w:val="false"/>
-        </w:rPr>
-        <w:t>)</w:t>
-      </w:r>
-      <w:r>
-        <w:rPr>
-          <w:b w:val="false"/>
-          <w:bCs w:val="false"/>
-          <w:i w:val="false"/>
-          <w:iCs w:val="false"/>
-        </w:rPr>
-        <w:t>(</w:t>
-      </w:r>
-      <w:r>
-        <w:rPr>
-          <w:b w:val="false"/>
-          <w:bCs w:val="false"/>
-          <w:i w:val="false"/>
-          <w:iCs w:val="false"/>
-        </w:rPr>
-        <w:t>rmc(</w:t>
+        <w:t>))= lmc(</w:t>
+      </w:r>
+      <w:r>
+        <w:rPr>
+          <w:b/>
+          <w:bCs/>
+          <w:i/>
+          <w:iCs/>
+        </w:rPr>
+        <w:t>N.right</w:t>
+      </w:r>
+      <w:r>
+        <w:rPr>
+          <w:b w:val="false"/>
+          <w:bCs w:val="false"/>
+          <w:i w:val="false"/>
+          <w:iCs w:val="false"/>
+        </w:rPr>
+        <w:t>)(rmc(</w:t>
       </w:r>
       <w:r>
         <w:rPr>
@@ -4039,16 +3267,7 @@
           <w:i w:val="false"/>
           <w:iCs w:val="false"/>
         </w:rPr>
-        <w:t>)</w:t>
-      </w:r>
-      <w:r>
-        <w:rPr>
-          <w:b w:val="false"/>
-          <w:bCs w:val="false"/>
-          <w:i w:val="false"/>
-          <w:iCs w:val="false"/>
-        </w:rPr>
-        <w:t>), by the definition of “lmc”(“rmc”), suc(</w:t>
+        <w:t>)), by the definition of “lmc”(“rmc”), suc(</w:t>
       </w:r>
       <w:r>
         <w:rPr>
@@ -4095,7 +3314,6 @@
           <w:numId w:val="1"/>
         </w:numPr>
         <w:jc w:val="left"/>
-        <w:rPr/>
       </w:pPr>
       <w:r>
         <w:rPr/>
@@ -4106,29 +3324,15 @@
       <w:pPr>
         <w:pStyle w:val="style16"/>
         <w:jc w:val="left"/>
-        <w:rPr>
-          <w:b w:val="false"/>
-          <w:bCs w:val="false"/>
-          <w:i w:val="false"/>
-          <w:iCs w:val="false"/>
-        </w:rPr>
-      </w:pPr>
-      <w:r>
-        <w:rPr>
-          <w:b w:val="false"/>
-          <w:bCs w:val="false"/>
-          <w:i w:val="false"/>
-          <w:iCs w:val="false"/>
-        </w:rPr>
-        <w:tab/>
-      </w:r>
-      <w:r>
-        <w:rPr>
-          <w:b w:val="false"/>
-          <w:bCs w:val="false"/>
-          <w:i w:val="false"/>
-          <w:iCs w:val="false"/>
-        </w:rPr>
+      </w:pPr>
+      <w:r>
+        <w:rPr>
+          <w:b w:val="false"/>
+          <w:bCs w:val="false"/>
+          <w:i w:val="false"/>
+          <w:iCs w:val="false"/>
+        </w:rPr>
+        <w:tab/>
         <w:t xml:space="preserve">If </w:t>
       </w:r>
       <w:r>
@@ -4221,7 +3425,7 @@
         </w:rPr>
         <w:t xml:space="preserve"> is the </w:t>
       </w:r>
-      <w:bookmarkStart w:id="0" w:name="__DdeLink__65_389430449"/>
+      <w:bookmarkStart w:id="1" w:name="__DdeLink__65_389430449"/>
       <w:r>
         <w:rPr>
           <w:b w:val="false"/>
@@ -4240,7 +3444,7 @@
         </w:rPr>
         <w:t>N</w:t>
       </w:r>
-      <w:bookmarkEnd w:id="0"/>
+      <w:bookmarkEnd w:id="1"/>
       <w:r>
         <w:rPr>
           <w:b w:val="false"/>
@@ -4255,12 +3459,6 @@
       <w:pPr>
         <w:pStyle w:val="style16"/>
         <w:jc w:val="left"/>
-        <w:rPr>
-          <w:b/>
-          <w:bCs/>
-          <w:i w:val="false"/>
-          <w:iCs w:val="false"/>
-        </w:rPr>
       </w:pPr>
       <w:r>
         <w:rPr>
@@ -4285,30 +3483,16 @@
       <w:pPr>
         <w:pStyle w:val="style16"/>
         <w:jc w:val="left"/>
-        <w:rPr>
-          <w:b w:val="false"/>
-          <w:bCs w:val="false"/>
-          <w:i w:val="false"/>
-          <w:iCs w:val="false"/>
-        </w:rPr>
-      </w:pPr>
-      <w:r>
-        <w:rPr>
-          <w:b w:val="false"/>
-          <w:bCs w:val="false"/>
-          <w:i w:val="false"/>
-          <w:iCs w:val="false"/>
-        </w:rPr>
-        <w:tab/>
-        <w:tab/>
-      </w:r>
-      <w:r>
-        <w:rPr>
-          <w:b w:val="false"/>
-          <w:bCs w:val="false"/>
-          <w:i w:val="false"/>
-          <w:iCs w:val="false"/>
-        </w:rPr>
+      </w:pPr>
+      <w:r>
+        <w:rPr>
+          <w:b w:val="false"/>
+          <w:bCs w:val="false"/>
+          <w:i w:val="false"/>
+          <w:iCs w:val="false"/>
+        </w:rPr>
+        <w:tab/>
+        <w:tab/>
         <w:t xml:space="preserve">If </w:t>
       </w:r>
       <w:r>
@@ -4406,12 +3590,6 @@
       <w:pPr>
         <w:pStyle w:val="style16"/>
         <w:jc w:val="left"/>
-        <w:rPr>
-          <w:b w:val="false"/>
-          <w:bCs w:val="false"/>
-          <w:i w:val="false"/>
-          <w:iCs w:val="false"/>
-        </w:rPr>
       </w:pPr>
       <w:r>
         <w:rPr>
@@ -4465,16 +3643,7 @@
           <w:i w:val="false"/>
           <w:iCs w:val="false"/>
         </w:rPr>
-        <w:t xml:space="preserve">Proposition </w:t>
-      </w:r>
-      <w:r>
-        <w:rPr>
-          <w:b/>
-          <w:bCs/>
-          <w:i w:val="false"/>
-          <w:iCs w:val="false"/>
-        </w:rPr>
-        <w:t>4</w:t>
+        <w:t>Proposition 4</w:t>
       </w:r>
       <w:r>
         <w:rPr>
@@ -4526,12 +3695,6 @@
       <w:pPr>
         <w:pStyle w:val="style0"/>
         <w:jc w:val="left"/>
-        <w:rPr>
-          <w:b w:val="false"/>
-          <w:bCs w:val="false"/>
-          <w:i w:val="false"/>
-          <w:iCs w:val="false"/>
-        </w:rPr>
       </w:pPr>
       <w:r>
         <w:rPr>
@@ -4641,12 +3804,6 @@
         <w:spacing w:after="120" w:before="0"/>
         <w:contextualSpacing w:val="false"/>
         <w:jc w:val="left"/>
-        <w:rPr>
-          <w:b w:val="false"/>
-          <w:bCs w:val="false"/>
-          <w:i w:val="false"/>
-          <w:iCs w:val="false"/>
-        </w:rPr>
       </w:pPr>
       <w:r>
         <w:rPr>
@@ -4700,16 +3857,7 @@
           <w:i w:val="false"/>
           <w:iCs w:val="false"/>
         </w:rPr>
-        <w:t xml:space="preserve">Proposition </w:t>
-      </w:r>
-      <w:r>
-        <w:rPr>
-          <w:b/>
-          <w:bCs/>
-          <w:i w:val="false"/>
-          <w:iCs w:val="false"/>
-        </w:rPr>
-        <w:t>4</w:t>
+        <w:t>Proposition 4</w:t>
       </w:r>
       <w:r>
         <w:rPr>
@@ -4764,13 +3912,14 @@
       <w:pgNumType w:fmt="decimal"/>
       <w:formProt w:val="false"/>
       <w:textDirection w:val="lrTb"/>
+      <w:docGrid w:charSpace="0" w:linePitch="240" w:type="default"/>
     </w:sectPr>
   </w:body>
 </w:document>
 </file>
 
 <file path=word/numbering.xml><?xml version="1.0" encoding="utf-8"?>
-<w:numbering xmlns:o="urn:schemas-microsoft-com:office:office" xmlns:r="http://schemas.openxmlformats.org/officeDocument/2006/relationships" xmlns:v="urn:schemas-microsoft-com:vml" xmlns:w="http://schemas.openxmlformats.org/wordprocessingml/2006/main">
+<w:numbering xmlns:w="http://schemas.openxmlformats.org/wordprocessingml/2006/main">
   <w:abstractNum w:abstractNumId="1">
     <w:lvl w:ilvl="0">
       <w:start w:val="1"/>
@@ -4779,9 +3928,6 @@
       <w:lvlText w:val=""/>
       <w:lvlJc w:val="left"/>
       <w:pPr>
-        <w:tabs>
-          <w:tab w:pos="432" w:val="num"/>
-        </w:tabs>
         <w:ind w:hanging="432" w:left="432"/>
       </w:pPr>
     </w:lvl>
@@ -4792,9 +3938,6 @@
       <w:lvlText w:val=""/>
       <w:lvlJc w:val="left"/>
       <w:pPr>
-        <w:tabs>
-          <w:tab w:pos="576" w:val="num"/>
-        </w:tabs>
         <w:ind w:hanging="576" w:left="576"/>
       </w:pPr>
     </w:lvl>
@@ -4805,9 +3948,6 @@
       <w:lvlText w:val=""/>
       <w:lvlJc w:val="left"/>
       <w:pPr>
-        <w:tabs>
-          <w:tab w:pos="720" w:val="num"/>
-        </w:tabs>
         <w:ind w:hanging="720" w:left="720"/>
       </w:pPr>
     </w:lvl>
@@ -4818,9 +3958,6 @@
       <w:lvlText w:val=""/>
       <w:lvlJc w:val="left"/>
       <w:pPr>
-        <w:tabs>
-          <w:tab w:pos="864" w:val="num"/>
-        </w:tabs>
         <w:ind w:hanging="864" w:left="864"/>
       </w:pPr>
     </w:lvl>
@@ -4831,9 +3968,6 @@
       <w:lvlText w:val=""/>
       <w:lvlJc w:val="left"/>
       <w:pPr>
-        <w:tabs>
-          <w:tab w:pos="1008" w:val="num"/>
-        </w:tabs>
         <w:ind w:hanging="1008" w:left="1008"/>
       </w:pPr>
     </w:lvl>
@@ -4844,9 +3978,6 @@
       <w:lvlText w:val=""/>
       <w:lvlJc w:val="left"/>
       <w:pPr>
-        <w:tabs>
-          <w:tab w:pos="1152" w:val="num"/>
-        </w:tabs>
         <w:ind w:hanging="1152" w:left="1152"/>
       </w:pPr>
     </w:lvl>
@@ -4857,9 +3988,6 @@
       <w:lvlText w:val=""/>
       <w:lvlJc w:val="left"/>
       <w:pPr>
-        <w:tabs>
-          <w:tab w:pos="1296" w:val="num"/>
-        </w:tabs>
         <w:ind w:hanging="1296" w:left="1296"/>
       </w:pPr>
     </w:lvl>
@@ -4870,9 +3998,6 @@
       <w:lvlText w:val=""/>
       <w:lvlJc w:val="left"/>
       <w:pPr>
-        <w:tabs>
-          <w:tab w:pos="1440" w:val="num"/>
-        </w:tabs>
         <w:ind w:hanging="1440" w:left="1440"/>
       </w:pPr>
     </w:lvl>
@@ -4883,6 +4008,122 @@
       <w:lvlText w:val=""/>
       <w:lvlJc w:val="left"/>
       <w:pPr>
+        <w:ind w:hanging="1584" w:left="1584"/>
+      </w:pPr>
+    </w:lvl>
+  </w:abstractNum>
+  <w:abstractNum w:abstractNumId="2">
+    <w:lvl w:ilvl="0">
+      <w:start w:val="1"/>
+      <w:numFmt w:val="none"/>
+      <w:suff w:val="nothing"/>
+      <w:lvlText w:val=""/>
+      <w:lvlJc w:val="left"/>
+      <w:pPr>
+        <w:tabs>
+          <w:tab w:pos="432" w:val="num"/>
+        </w:tabs>
+        <w:ind w:hanging="432" w:left="432"/>
+      </w:pPr>
+    </w:lvl>
+    <w:lvl w:ilvl="1">
+      <w:start w:val="1"/>
+      <w:numFmt w:val="none"/>
+      <w:suff w:val="nothing"/>
+      <w:lvlText w:val=""/>
+      <w:lvlJc w:val="left"/>
+      <w:pPr>
+        <w:tabs>
+          <w:tab w:pos="576" w:val="num"/>
+        </w:tabs>
+        <w:ind w:hanging="576" w:left="576"/>
+      </w:pPr>
+    </w:lvl>
+    <w:lvl w:ilvl="2">
+      <w:start w:val="1"/>
+      <w:numFmt w:val="none"/>
+      <w:suff w:val="nothing"/>
+      <w:lvlText w:val=""/>
+      <w:lvlJc w:val="left"/>
+      <w:pPr>
+        <w:tabs>
+          <w:tab w:pos="720" w:val="num"/>
+        </w:tabs>
+        <w:ind w:hanging="720" w:left="720"/>
+      </w:pPr>
+    </w:lvl>
+    <w:lvl w:ilvl="3">
+      <w:start w:val="1"/>
+      <w:numFmt w:val="none"/>
+      <w:suff w:val="nothing"/>
+      <w:lvlText w:val=""/>
+      <w:lvlJc w:val="left"/>
+      <w:pPr>
+        <w:tabs>
+          <w:tab w:pos="864" w:val="num"/>
+        </w:tabs>
+        <w:ind w:hanging="864" w:left="864"/>
+      </w:pPr>
+    </w:lvl>
+    <w:lvl w:ilvl="4">
+      <w:start w:val="1"/>
+      <w:numFmt w:val="none"/>
+      <w:suff w:val="nothing"/>
+      <w:lvlText w:val=""/>
+      <w:lvlJc w:val="left"/>
+      <w:pPr>
+        <w:tabs>
+          <w:tab w:pos="1008" w:val="num"/>
+        </w:tabs>
+        <w:ind w:hanging="1008" w:left="1008"/>
+      </w:pPr>
+    </w:lvl>
+    <w:lvl w:ilvl="5">
+      <w:start w:val="1"/>
+      <w:numFmt w:val="none"/>
+      <w:suff w:val="nothing"/>
+      <w:lvlText w:val=""/>
+      <w:lvlJc w:val="left"/>
+      <w:pPr>
+        <w:tabs>
+          <w:tab w:pos="1152" w:val="num"/>
+        </w:tabs>
+        <w:ind w:hanging="1152" w:left="1152"/>
+      </w:pPr>
+    </w:lvl>
+    <w:lvl w:ilvl="6">
+      <w:start w:val="1"/>
+      <w:numFmt w:val="none"/>
+      <w:suff w:val="nothing"/>
+      <w:lvlText w:val=""/>
+      <w:lvlJc w:val="left"/>
+      <w:pPr>
+        <w:tabs>
+          <w:tab w:pos="1296" w:val="num"/>
+        </w:tabs>
+        <w:ind w:hanging="1296" w:left="1296"/>
+      </w:pPr>
+    </w:lvl>
+    <w:lvl w:ilvl="7">
+      <w:start w:val="1"/>
+      <w:numFmt w:val="none"/>
+      <w:suff w:val="nothing"/>
+      <w:lvlText w:val=""/>
+      <w:lvlJc w:val="left"/>
+      <w:pPr>
+        <w:tabs>
+          <w:tab w:pos="1440" w:val="num"/>
+        </w:tabs>
+        <w:ind w:hanging="1440" w:left="1440"/>
+      </w:pPr>
+    </w:lvl>
+    <w:lvl w:ilvl="8">
+      <w:start w:val="1"/>
+      <w:numFmt w:val="none"/>
+      <w:suff w:val="nothing"/>
+      <w:lvlText w:val=""/>
+      <w:lvlJc w:val="left"/>
+      <w:pPr>
         <w:tabs>
           <w:tab w:pos="1584" w:val="num"/>
         </w:tabs>
@@ -4892,6 +4133,9 @@
   </w:abstractNum>
   <w:num w:numId="1">
     <w:abstractNumId w:val="1"/>
+  </w:num>
+  <w:num w:numId="2">
+    <w:abstractNumId w:val="2"/>
   </w:num>
 </w:numbering>
 </file>
@@ -4899,7 +4143,7 @@
 <file path=word/styles.xml><?xml version="1.0" encoding="utf-8"?>
 <w:styles xmlns:w="http://schemas.openxmlformats.org/wordprocessingml/2006/main">
   <w:style w:styleId="style0" w:type="paragraph">
-    <w:name w:val="Normal"/>
+    <w:name w:val="Default Style"/>
     <w:next w:val="style0"/>
     <w:pPr>
       <w:widowControl w:val="false"/>
@@ -4907,7 +4151,7 @@
     </w:pPr>
     <w:rPr>
       <w:rFonts w:ascii="Times New Roman" w:cs="Mangal" w:eastAsia="宋体" w:hAnsi="Times New Roman"/>
-      <w:color w:val="auto"/>
+      <w:color w:val="00000A"/>
       <w:sz w:val="24"/>
       <w:szCs w:val="24"/>
       <w:lang w:bidi="hi-IN" w:eastAsia="zh-CN" w:val="en-US"/>
@@ -4916,14 +4160,8 @@
   <w:style w:styleId="style1" w:type="paragraph">
     <w:name w:val="Heading 1"/>
     <w:basedOn w:val="style15"/>
-    <w:next w:val="style16"/>
-    <w:pPr>
-      <w:numPr>
-        <w:ilvl w:val="0"/>
-        <w:numId w:val="1"/>
-      </w:numPr>
-      <w:outlineLvl w:val="0"/>
-    </w:pPr>
+    <w:next w:val="style1"/>
+    <w:pPr/>
     <w:rPr>
       <w:b/>
       <w:bCs/>
@@ -4934,14 +4172,8 @@
   <w:style w:styleId="style2" w:type="paragraph">
     <w:name w:val="Heading 2"/>
     <w:basedOn w:val="style15"/>
-    <w:next w:val="style16"/>
-    <w:pPr>
-      <w:numPr>
-        <w:ilvl w:val="1"/>
-        <w:numId w:val="1"/>
-      </w:numPr>
-      <w:outlineLvl w:val="1"/>
-    </w:pPr>
+    <w:next w:val="style2"/>
+    <w:pPr/>
     <w:rPr>
       <w:b/>
       <w:bCs/>
@@ -4954,14 +4186,8 @@
   <w:style w:styleId="style3" w:type="paragraph">
     <w:name w:val="Heading 3"/>
     <w:basedOn w:val="style15"/>
-    <w:next w:val="style16"/>
-    <w:pPr>
-      <w:numPr>
-        <w:ilvl w:val="2"/>
-        <w:numId w:val="1"/>
-      </w:numPr>
-      <w:outlineLvl w:val="2"/>
-    </w:pPr>
+    <w:next w:val="style3"/>
+    <w:pPr/>
     <w:rPr>
       <w:b/>
       <w:bCs/>
@@ -5045,7 +4271,7 @@
   <w:style w:styleId="style21" w:type="paragraph">
     <w:name w:val="Title"/>
     <w:basedOn w:val="style15"/>
-    <w:next w:val="style16"/>
+    <w:next w:val="style21"/>
     <w:pPr>
       <w:jc w:val="center"/>
     </w:pPr>
@@ -5059,7 +4285,7 @@
   <w:style w:styleId="style22" w:type="paragraph">
     <w:name w:val="Subtitle"/>
     <w:basedOn w:val="style15"/>
-    <w:next w:val="style16"/>
+    <w:next w:val="style22"/>
     <w:pPr>
       <w:jc w:val="center"/>
     </w:pPr>

</xml_diff>